<commit_message>
Modif document etudes preliminaires
</commit_message>
<xml_diff>
--- a/Etude/Document_de_fin_d_études_préliminaires.docx
+++ b/Etude/Document_de_fin_d_études_préliminaires.docx
@@ -452,6 +452,7 @@
               <w:dataBinding w:prefixMappings="xmlns:ns0='http://schemas.microsoft.com/office/2006/coverPageProps' " w:xpath="/ns0:CoverPageProperties[1]/ns0:CompanyAddress[1]" w:storeItemID="{55AF091B-3C7A-41E3-B477-F2FDAA23CFDA}"/>
               <w:text/>
             </w:sdtPr>
+            <w:sdtEndPr/>
             <w:sdtContent>
               <w:r>
                 <w:rPr>
@@ -1193,8 +1194,18 @@
                   <w:b w:val="0"/>
                   <w:szCs w:val="28"/>
                 </w:rPr>
-                <w:t>16</w:t>
+                <w:t>1</w:t>
               </w:r>
+              <w:r>
+                <w:rPr>
+                  <w:rFonts w:ascii="Arial" w:hAnsi="Arial" w:cs="Arial"/>
+                  <w:b w:val="0"/>
+                  <w:szCs w:val="28"/>
+                </w:rPr>
+                <w:t>8</w:t>
+              </w:r>
+              <w:bookmarkStart w:id="0" w:name="_GoBack"/>
+              <w:bookmarkEnd w:id="0"/>
             </w:p>
             <w:p>
               <w:pPr>
@@ -1225,7 +1236,15 @@
                   <w:b w:val="0"/>
                   <w:szCs w:val="28"/>
                 </w:rPr>
-                <w:t>17</w:t>
+                <w:t>1</w:t>
+              </w:r>
+              <w:r>
+                <w:rPr>
+                  <w:rFonts w:ascii="Arial" w:hAnsi="Arial" w:cs="Arial"/>
+                  <w:b w:val="0"/>
+                  <w:szCs w:val="28"/>
+                </w:rPr>
+                <w:t>8</w:t>
               </w:r>
             </w:p>
             <w:p>
@@ -1364,10 +1383,26 @@
             <w:rPr>
               <w:rFonts w:ascii="Arial" w:hAnsi="Arial" w:cs="Arial"/>
             </w:rPr>
-            <w:t xml:space="preserve"> Ensuite, nos présenterons les différents cas d’utilisation de l’application</w:t>
+            <w:t xml:space="preserve"> Ensuite, no</w:t>
           </w:r>
-          <w:bookmarkStart w:id="0" w:name="_GoBack"/>
-          <w:bookmarkEnd w:id="0"/>
+          <w:r>
+            <w:rPr>
+              <w:rFonts w:ascii="Arial" w:hAnsi="Arial" w:cs="Arial"/>
+            </w:rPr>
+            <w:t>u</w:t>
+          </w:r>
+          <w:r>
+            <w:rPr>
+              <w:rFonts w:ascii="Arial" w:hAnsi="Arial" w:cs="Arial"/>
+            </w:rPr>
+            <w:t>s présenterons les différents cas d’utilisation de l’application</w:t>
+          </w:r>
+          <w:r>
+            <w:rPr>
+              <w:rFonts w:ascii="Arial" w:hAnsi="Arial" w:cs="Arial"/>
+            </w:rPr>
+            <w:t>, les pistes d’architectures, les outils de gestion de projet et d’intégration continue et enfin les risques identifiés.</w:t>
+          </w:r>
           <w:r>
             <w:rPr>
               <w:rFonts w:ascii="Arial" w:hAnsi="Arial" w:cs="Arial"/>
@@ -1726,17 +1761,8 @@
           <w:rFonts w:ascii="Arial" w:hAnsi="Arial" w:cs="Arial"/>
           <w:lang w:eastAsia="fr-FR"/>
         </w:rPr>
-        <w:t xml:space="preserve">et notamment les modes Solo et </w:t>
-      </w:r>
-      <w:proofErr w:type="spellStart"/>
-      <w:r>
-        <w:rPr>
-          <w:rFonts w:ascii="Arial" w:hAnsi="Arial" w:cs="Arial"/>
-          <w:lang w:eastAsia="fr-FR"/>
-        </w:rPr>
-        <w:t>Multijoueurs</w:t>
-      </w:r>
-      <w:proofErr w:type="spellEnd"/>
+        <w:t>et notamment les modes Solo et Multijoueurs</w:t>
+      </w:r>
       <w:r>
         <w:rPr>
           <w:rFonts w:ascii="Arial" w:hAnsi="Arial" w:cs="Arial"/>
@@ -2253,18 +2279,8 @@
           <w:b/>
           <w:lang w:eastAsia="fr-FR"/>
         </w:rPr>
-        <w:t xml:space="preserve">Mode </w:t>
-      </w:r>
-      <w:proofErr w:type="spellStart"/>
-      <w:r>
-        <w:rPr>
-          <w:rFonts w:ascii="Arial" w:hAnsi="Arial" w:cs="Arial"/>
-          <w:b/>
-          <w:lang w:eastAsia="fr-FR"/>
-        </w:rPr>
-        <w:t>Multijoueurs</w:t>
-      </w:r>
-      <w:proofErr w:type="spellEnd"/>
+        <w:t>Mode Multijoueurs</w:t>
+      </w:r>
       <w:r>
         <w:rPr>
           <w:rFonts w:ascii="Arial" w:hAnsi="Arial" w:cs="Arial"/>
@@ -3835,7 +3851,6 @@
         </w:rPr>
         <w:t xml:space="preserve">mode </w:t>
       </w:r>
-      <w:proofErr w:type="spellStart"/>
       <w:r>
         <w:rPr>
           <w:rFonts w:ascii="Arial" w:eastAsia="Times New Roman" w:hAnsi="Arial" w:cs="Arial"/>
@@ -3856,7 +3871,6 @@
         </w:rPr>
         <w:t>ultijoueurs</w:t>
       </w:r>
-      <w:proofErr w:type="spellEnd"/>
       <w:r>
         <w:rPr>
           <w:rFonts w:ascii="Arial" w:eastAsia="Times New Roman" w:hAnsi="Arial" w:cs="Arial"/>
@@ -4347,7 +4361,6 @@
         </w:rPr>
         <w:t xml:space="preserve">Créer une partie en mode </w:t>
       </w:r>
-      <w:proofErr w:type="spellStart"/>
       <w:r>
         <w:rPr>
           <w:rFonts w:ascii="Arial" w:hAnsi="Arial" w:cs="Arial"/>
@@ -4364,7 +4377,6 @@
         </w:rPr>
         <w:t>ultijoueurs</w:t>
       </w:r>
-      <w:proofErr w:type="spellEnd"/>
     </w:p>
     <w:p>
       <w:pPr>
@@ -4413,7 +4425,6 @@
         </w:rPr>
         <w:t xml:space="preserve">Le joueur crée un lobby </w:t>
       </w:r>
-      <w:proofErr w:type="spellStart"/>
       <w:r>
         <w:rPr>
           <w:rFonts w:ascii="Arial" w:eastAsia="Times New Roman" w:hAnsi="Arial" w:cs="Arial"/>
@@ -4430,7 +4441,6 @@
         </w:rPr>
         <w:t>ultijoueurs</w:t>
       </w:r>
-      <w:proofErr w:type="spellEnd"/>
     </w:p>
     <w:p>
       <w:pPr>
@@ -4701,7 +4711,31 @@
           <w:color w:val="000000"/>
           <w:lang w:eastAsia="fr-FR"/>
         </w:rPr>
-        <w:t>, le joueur clique sur partie multijoueur</w:t>
+        <w:t xml:space="preserve">, le joueur clique sur partie </w:t>
+      </w:r>
+      <w:r>
+        <w:rPr>
+          <w:rFonts w:ascii="Arial" w:eastAsia="Times New Roman" w:hAnsi="Arial" w:cs="Arial"/>
+          <w:color w:val="000000"/>
+          <w:lang w:eastAsia="fr-FR"/>
+        </w:rPr>
+        <w:t>M</w:t>
+      </w:r>
+      <w:r>
+        <w:rPr>
+          <w:rFonts w:ascii="Arial" w:eastAsia="Times New Roman" w:hAnsi="Arial" w:cs="Arial"/>
+          <w:color w:val="000000"/>
+          <w:lang w:eastAsia="fr-FR"/>
+        </w:rPr>
+        <w:t>ultijoueur</w:t>
+      </w:r>
+      <w:r>
+        <w:rPr>
+          <w:rFonts w:ascii="Arial" w:eastAsia="Times New Roman" w:hAnsi="Arial" w:cs="Arial"/>
+          <w:color w:val="000000"/>
+          <w:lang w:eastAsia="fr-FR"/>
+        </w:rPr>
+        <w:t>s</w:t>
       </w:r>
     </w:p>
     <w:p>
@@ -4956,7 +4990,6 @@
         </w:rPr>
         <w:t xml:space="preserve">Le joueur crée un lobby </w:t>
       </w:r>
-      <w:proofErr w:type="spellStart"/>
       <w:r>
         <w:rPr>
           <w:rFonts w:ascii="Arial" w:hAnsi="Arial" w:cs="Arial"/>
@@ -4973,7 +5006,6 @@
         </w:rPr>
         <w:t>ultijoueurs</w:t>
       </w:r>
-      <w:proofErr w:type="spellEnd"/>
     </w:p>
     <w:p>
       <w:pPr>
@@ -5278,7 +5310,28 @@
           <w:rFonts w:ascii="Arial" w:hAnsi="Arial" w:cs="Arial"/>
           <w:color w:val="000000"/>
         </w:rPr>
-        <w:t>, le joueur clique sur partie multijoueur</w:t>
+        <w:t xml:space="preserve">, le joueur clique sur partie </w:t>
+      </w:r>
+      <w:r>
+        <w:rPr>
+          <w:rFonts w:ascii="Arial" w:hAnsi="Arial" w:cs="Arial"/>
+          <w:color w:val="000000"/>
+        </w:rPr>
+        <w:t>M</w:t>
+      </w:r>
+      <w:r>
+        <w:rPr>
+          <w:rFonts w:ascii="Arial" w:hAnsi="Arial" w:cs="Arial"/>
+          <w:color w:val="000000"/>
+        </w:rPr>
+        <w:t>ultijoueur</w:t>
+      </w:r>
+      <w:r>
+        <w:rPr>
+          <w:rFonts w:ascii="Arial" w:hAnsi="Arial" w:cs="Arial"/>
+          <w:color w:val="000000"/>
+        </w:rPr>
+        <w:t>s</w:t>
       </w:r>
     </w:p>
     <w:p>
@@ -5481,7 +5534,6 @@
         </w:rPr>
         <w:t xml:space="preserve">Rejoindre une partie en mode </w:t>
       </w:r>
-      <w:proofErr w:type="spellStart"/>
       <w:r>
         <w:rPr>
           <w:rFonts w:ascii="Arial" w:hAnsi="Arial" w:cs="Arial"/>
@@ -5496,7 +5548,6 @@
         </w:rPr>
         <w:t>ultijoueurs</w:t>
       </w:r>
-      <w:proofErr w:type="spellEnd"/>
     </w:p>
     <w:p>
       <w:pPr>
@@ -5544,7 +5595,6 @@
         </w:rPr>
         <w:t xml:space="preserve">Le joueur rejoint un lobby </w:t>
       </w:r>
-      <w:proofErr w:type="spellStart"/>
       <w:r>
         <w:rPr>
           <w:rFonts w:ascii="Arial" w:eastAsia="Times New Roman" w:hAnsi="Arial" w:cs="Arial"/>
@@ -5561,7 +5611,6 @@
         </w:rPr>
         <w:t>ultijoueurs</w:t>
       </w:r>
-      <w:proofErr w:type="spellEnd"/>
     </w:p>
     <w:p>
       <w:pPr>
@@ -5824,7 +5873,31 @@
           <w:color w:val="000000"/>
           <w:lang w:eastAsia="fr-FR"/>
         </w:rPr>
-        <w:t>, le joueur clique sur partie multijoueur</w:t>
+        <w:t xml:space="preserve">, le joueur clique sur partie </w:t>
+      </w:r>
+      <w:r>
+        <w:rPr>
+          <w:rFonts w:ascii="Arial" w:eastAsia="Times New Roman" w:hAnsi="Arial" w:cs="Arial"/>
+          <w:color w:val="000000"/>
+          <w:lang w:eastAsia="fr-FR"/>
+        </w:rPr>
+        <w:t>M</w:t>
+      </w:r>
+      <w:r>
+        <w:rPr>
+          <w:rFonts w:ascii="Arial" w:eastAsia="Times New Roman" w:hAnsi="Arial" w:cs="Arial"/>
+          <w:color w:val="000000"/>
+          <w:lang w:eastAsia="fr-FR"/>
+        </w:rPr>
+        <w:t>ultijoueur</w:t>
+      </w:r>
+      <w:r>
+        <w:rPr>
+          <w:rFonts w:ascii="Arial" w:eastAsia="Times New Roman" w:hAnsi="Arial" w:cs="Arial"/>
+          <w:color w:val="000000"/>
+          <w:lang w:eastAsia="fr-FR"/>
+        </w:rPr>
+        <w:t>s</w:t>
       </w:r>
     </w:p>
     <w:p>
@@ -6136,7 +6209,6 @@
         </w:rPr>
         <w:t xml:space="preserve">Le joueur rejoint un lobby </w:t>
       </w:r>
-      <w:proofErr w:type="spellStart"/>
       <w:r>
         <w:rPr>
           <w:rFonts w:ascii="Arial" w:eastAsia="Times New Roman" w:hAnsi="Arial" w:cs="Arial"/>
@@ -6153,7 +6225,6 @@
         </w:rPr>
         <w:t>ultijoueurs</w:t>
       </w:r>
-      <w:proofErr w:type="spellEnd"/>
     </w:p>
     <w:p>
       <w:pPr>
@@ -6423,7 +6494,31 @@
           <w:color w:val="000000"/>
           <w:lang w:eastAsia="fr-FR"/>
         </w:rPr>
-        <w:t>, le joueur clique sur partie multijoueur</w:t>
+        <w:t xml:space="preserve">, le joueur clique sur partie </w:t>
+      </w:r>
+      <w:r>
+        <w:rPr>
+          <w:rFonts w:ascii="Arial" w:eastAsia="Times New Roman" w:hAnsi="Arial" w:cs="Arial"/>
+          <w:color w:val="000000"/>
+          <w:lang w:eastAsia="fr-FR"/>
+        </w:rPr>
+        <w:t>M</w:t>
+      </w:r>
+      <w:r>
+        <w:rPr>
+          <w:rFonts w:ascii="Arial" w:eastAsia="Times New Roman" w:hAnsi="Arial" w:cs="Arial"/>
+          <w:color w:val="000000"/>
+          <w:lang w:eastAsia="fr-FR"/>
+        </w:rPr>
+        <w:t>ultijoueur</w:t>
+      </w:r>
+      <w:r>
+        <w:rPr>
+          <w:rFonts w:ascii="Arial" w:eastAsia="Times New Roman" w:hAnsi="Arial" w:cs="Arial"/>
+          <w:color w:val="000000"/>
+          <w:lang w:eastAsia="fr-FR"/>
+        </w:rPr>
+        <w:t>s</w:t>
       </w:r>
     </w:p>
     <w:p>
@@ -7100,7 +7195,39 @@
           <w:color w:val="000000"/>
           <w:lang w:eastAsia="fr-FR"/>
         </w:rPr>
-        <w:t>1. Le joueur choisit une partie multijoueur dans le menu principal</w:t>
+        <w:t xml:space="preserve">1. Le joueur choisit une partie </w:t>
+      </w:r>
+      <w:r>
+        <w:rPr>
+          <w:rFonts w:ascii="Arial" w:eastAsia="Times New Roman" w:hAnsi="Arial" w:cs="Arial"/>
+          <w:color w:val="000000"/>
+          <w:lang w:eastAsia="fr-FR"/>
+        </w:rPr>
+        <w:t>M</w:t>
+      </w:r>
+      <w:r>
+        <w:rPr>
+          <w:rFonts w:ascii="Arial" w:eastAsia="Times New Roman" w:hAnsi="Arial" w:cs="Arial"/>
+          <w:color w:val="000000"/>
+          <w:lang w:eastAsia="fr-FR"/>
+        </w:rPr>
+        <w:t>ultijoueur</w:t>
+      </w:r>
+      <w:r>
+        <w:rPr>
+          <w:rFonts w:ascii="Arial" w:eastAsia="Times New Roman" w:hAnsi="Arial" w:cs="Arial"/>
+          <w:color w:val="000000"/>
+          <w:lang w:eastAsia="fr-FR"/>
+        </w:rPr>
+        <w:t>s</w:t>
+      </w:r>
+      <w:r>
+        <w:rPr>
+          <w:rFonts w:ascii="Arial" w:eastAsia="Times New Roman" w:hAnsi="Arial" w:cs="Arial"/>
+          <w:color w:val="000000"/>
+          <w:lang w:eastAsia="fr-FR"/>
+        </w:rPr>
+        <w:t xml:space="preserve"> dans le menu principal</w:t>
       </w:r>
     </w:p>
     <w:p>
@@ -8190,7 +8317,6 @@
         </w:rPr>
         <w:t xml:space="preserve">Le joueur a commencé une partie </w:t>
       </w:r>
-      <w:proofErr w:type="spellStart"/>
       <w:r>
         <w:rPr>
           <w:rFonts w:ascii="Arial" w:eastAsia="Times New Roman" w:hAnsi="Arial" w:cs="Arial"/>
@@ -8218,7 +8344,6 @@
         </w:rPr>
         <w:t>s</w:t>
       </w:r>
-      <w:proofErr w:type="spellEnd"/>
     </w:p>
     <w:p>
       <w:pPr>
@@ -9218,6 +9343,212 @@
           <w:szCs w:val="24"/>
         </w:rPr>
       </w:pPr>
+      <w:r>
+        <w:rPr>
+          <w:noProof/>
+        </w:rPr>
+        <w:drawing>
+          <wp:inline distT="0" distB="0" distL="0" distR="0">
+            <wp:extent cx="5224780" cy="4617720"/>
+            <wp:effectExtent l="0" t="0" r="0" b="0"/>
+            <wp:docPr id="8" name="Image 8"/>
+            <wp:cNvGraphicFramePr>
+              <a:graphicFrameLocks xmlns:a="http://schemas.openxmlformats.org/drawingml/2006/main" noChangeAspect="1"/>
+            </wp:cNvGraphicFramePr>
+            <a:graphic xmlns:a="http://schemas.openxmlformats.org/drawingml/2006/main">
+              <a:graphicData uri="http://schemas.openxmlformats.org/drawingml/2006/picture">
+                <pic:pic xmlns:pic="http://schemas.openxmlformats.org/drawingml/2006/picture">
+                  <pic:nvPicPr>
+                    <pic:cNvPr id="0" name="Picture 1"/>
+                    <pic:cNvPicPr>
+                      <a:picLocks noChangeAspect="1" noChangeArrowheads="1"/>
+                    </pic:cNvPicPr>
+                  </pic:nvPicPr>
+                  <pic:blipFill>
+                    <a:blip r:embed="rId25">
+                      <a:extLst>
+                        <a:ext uri="{28A0092B-C50C-407E-A947-70E740481C1C}">
+                          <a14:useLocalDpi xmlns:a14="http://schemas.microsoft.com/office/drawing/2010/main" val="0"/>
+                        </a:ext>
+                      </a:extLst>
+                    </a:blip>
+                    <a:srcRect/>
+                    <a:stretch>
+                      <a:fillRect/>
+                    </a:stretch>
+                  </pic:blipFill>
+                  <pic:spPr bwMode="auto">
+                    <a:xfrm>
+                      <a:off x="0" y="0"/>
+                      <a:ext cx="5224780" cy="4617720"/>
+                    </a:xfrm>
+                    <a:prstGeom prst="rect">
+                      <a:avLst/>
+                    </a:prstGeom>
+                    <a:noFill/>
+                    <a:ln>
+                      <a:noFill/>
+                    </a:ln>
+                  </pic:spPr>
+                </pic:pic>
+              </a:graphicData>
+            </a:graphic>
+          </wp:inline>
+        </w:drawing>
+      </w:r>
+    </w:p>
+    <w:p>
+      <w:pPr>
+        <w:rPr>
+          <w:rFonts w:ascii="Arial" w:hAnsi="Arial" w:cs="Arial"/>
+          <w:b/>
+          <w:szCs w:val="24"/>
+        </w:rPr>
+      </w:pPr>
+    </w:p>
+    <w:p>
+      <w:pPr>
+        <w:jc w:val="both"/>
+        <w:rPr>
+          <w:rFonts w:ascii="Arial" w:hAnsi="Arial" w:cs="Arial"/>
+          <w:szCs w:val="24"/>
+        </w:rPr>
+      </w:pPr>
+      <w:r>
+        <w:rPr>
+          <w:rFonts w:ascii="Arial" w:hAnsi="Arial" w:cs="Arial"/>
+          <w:szCs w:val="24"/>
+        </w:rPr>
+        <w:t xml:space="preserve">Nous souhaitons structurer notre code </w:t>
+      </w:r>
+      <w:r>
+        <w:rPr>
+          <w:rFonts w:ascii="Arial" w:hAnsi="Arial" w:cs="Arial"/>
+          <w:szCs w:val="24"/>
+        </w:rPr>
+        <w:t xml:space="preserve">en implémentant le MVC. </w:t>
+      </w:r>
+      <w:r>
+        <w:rPr>
+          <w:rFonts w:ascii="Arial" w:hAnsi="Arial" w:cs="Arial"/>
+          <w:szCs w:val="24"/>
+        </w:rPr>
+        <w:t>Chaque objet aura un modèle et une vue associés. La vue récupèrera les données du modèle puis</w:t>
+      </w:r>
+      <w:r>
+        <w:rPr>
+          <w:rFonts w:ascii="Arial" w:hAnsi="Arial" w:cs="Arial"/>
+          <w:szCs w:val="24"/>
+        </w:rPr>
+        <w:t xml:space="preserve"> en fonction des actions de l’utilisateur,</w:t>
+      </w:r>
+      <w:r>
+        <w:rPr>
+          <w:rFonts w:ascii="Arial" w:hAnsi="Arial" w:cs="Arial"/>
+          <w:szCs w:val="24"/>
+        </w:rPr>
+        <w:t xml:space="preserve"> le contrôleur </w:t>
+      </w:r>
+      <w:r>
+        <w:rPr>
+          <w:rFonts w:ascii="Arial" w:hAnsi="Arial" w:cs="Arial"/>
+          <w:szCs w:val="24"/>
+        </w:rPr>
+        <w:t>mettra à jour le</w:t>
+      </w:r>
+      <w:r>
+        <w:rPr>
+          <w:rFonts w:ascii="Arial" w:hAnsi="Arial" w:cs="Arial"/>
+          <w:szCs w:val="24"/>
+        </w:rPr>
+        <w:t>s modèles</w:t>
+      </w:r>
+      <w:r>
+        <w:rPr>
+          <w:rFonts w:ascii="Arial" w:hAnsi="Arial" w:cs="Arial"/>
+          <w:szCs w:val="24"/>
+        </w:rPr>
+        <w:t>.</w:t>
+      </w:r>
+      <w:r>
+        <w:rPr>
+          <w:rFonts w:ascii="Arial" w:hAnsi="Arial" w:cs="Arial"/>
+          <w:szCs w:val="24"/>
+        </w:rPr>
+        <w:t xml:space="preserve"> </w:t>
+      </w:r>
+    </w:p>
+    <w:p>
+      <w:pPr>
+        <w:rPr>
+          <w:rFonts w:ascii="Arial" w:hAnsi="Arial" w:cs="Arial"/>
+          <w:b/>
+          <w:szCs w:val="24"/>
+        </w:rPr>
+      </w:pPr>
+    </w:p>
+    <w:p>
+      <w:pPr>
+        <w:rPr>
+          <w:rFonts w:ascii="Arial" w:hAnsi="Arial" w:cs="Arial"/>
+          <w:b/>
+          <w:szCs w:val="24"/>
+        </w:rPr>
+      </w:pPr>
+    </w:p>
+    <w:p>
+      <w:pPr>
+        <w:rPr>
+          <w:rFonts w:ascii="Arial" w:hAnsi="Arial" w:cs="Arial"/>
+          <w:b/>
+          <w:szCs w:val="24"/>
+        </w:rPr>
+      </w:pPr>
+    </w:p>
+    <w:p>
+      <w:pPr>
+        <w:rPr>
+          <w:rFonts w:ascii="Arial" w:hAnsi="Arial" w:cs="Arial"/>
+          <w:b/>
+          <w:szCs w:val="24"/>
+        </w:rPr>
+      </w:pPr>
+    </w:p>
+    <w:p>
+      <w:pPr>
+        <w:rPr>
+          <w:rFonts w:ascii="Arial" w:hAnsi="Arial" w:cs="Arial"/>
+          <w:b/>
+          <w:szCs w:val="24"/>
+        </w:rPr>
+      </w:pPr>
+    </w:p>
+    <w:p>
+      <w:pPr>
+        <w:rPr>
+          <w:rFonts w:ascii="Arial" w:hAnsi="Arial" w:cs="Arial"/>
+          <w:b/>
+          <w:szCs w:val="24"/>
+        </w:rPr>
+      </w:pPr>
+    </w:p>
+    <w:p>
+      <w:pPr>
+        <w:rPr>
+          <w:rFonts w:ascii="Arial" w:hAnsi="Arial" w:cs="Arial"/>
+          <w:b/>
+          <w:szCs w:val="24"/>
+        </w:rPr>
+      </w:pPr>
+    </w:p>
+    <w:p>
+      <w:pPr>
+        <w:rPr>
+          <w:rFonts w:ascii="Arial" w:hAnsi="Arial" w:cs="Arial"/>
+          <w:b/>
+          <w:szCs w:val="24"/>
+        </w:rPr>
+      </w:pPr>
     </w:p>
     <w:p>
       <w:pPr>
@@ -9259,6 +9590,59 @@
           <w:szCs w:val="24"/>
         </w:rPr>
       </w:pPr>
+      <w:r>
+        <w:rPr>
+          <w:noProof/>
+        </w:rPr>
+        <w:drawing>
+          <wp:inline distT="0" distB="0" distL="0" distR="0">
+            <wp:extent cx="5366916" cy="3679149"/>
+            <wp:effectExtent l="0" t="0" r="5715" b="0"/>
+            <wp:docPr id="9" name="Image 9"/>
+            <wp:cNvGraphicFramePr>
+              <a:graphicFrameLocks xmlns:a="http://schemas.openxmlformats.org/drawingml/2006/main" noChangeAspect="1"/>
+            </wp:cNvGraphicFramePr>
+            <a:graphic xmlns:a="http://schemas.openxmlformats.org/drawingml/2006/main">
+              <a:graphicData uri="http://schemas.openxmlformats.org/drawingml/2006/picture">
+                <pic:pic xmlns:pic="http://schemas.openxmlformats.org/drawingml/2006/picture">
+                  <pic:nvPicPr>
+                    <pic:cNvPr id="0" name="Picture 3"/>
+                    <pic:cNvPicPr>
+                      <a:picLocks noChangeAspect="1" noChangeArrowheads="1"/>
+                    </pic:cNvPicPr>
+                  </pic:nvPicPr>
+                  <pic:blipFill>
+                    <a:blip r:embed="rId26">
+                      <a:extLst>
+                        <a:ext uri="{28A0092B-C50C-407E-A947-70E740481C1C}">
+                          <a14:useLocalDpi xmlns:a14="http://schemas.microsoft.com/office/drawing/2010/main" val="0"/>
+                        </a:ext>
+                      </a:extLst>
+                    </a:blip>
+                    <a:srcRect/>
+                    <a:stretch>
+                      <a:fillRect/>
+                    </a:stretch>
+                  </pic:blipFill>
+                  <pic:spPr bwMode="auto">
+                    <a:xfrm>
+                      <a:off x="0" y="0"/>
+                      <a:ext cx="5373422" cy="3683609"/>
+                    </a:xfrm>
+                    <a:prstGeom prst="rect">
+                      <a:avLst/>
+                    </a:prstGeom>
+                    <a:noFill/>
+                    <a:ln>
+                      <a:noFill/>
+                    </a:ln>
+                  </pic:spPr>
+                </pic:pic>
+              </a:graphicData>
+            </a:graphic>
+          </wp:inline>
+        </w:drawing>
+      </w:r>
     </w:p>
     <w:p>
       <w:pPr>
@@ -9268,6 +9652,22 @@
           <w:szCs w:val="24"/>
         </w:rPr>
       </w:pPr>
+    </w:p>
+    <w:p>
+      <w:pPr>
+        <w:jc w:val="both"/>
+        <w:rPr>
+          <w:rFonts w:ascii="Arial" w:hAnsi="Arial" w:cs="Arial"/>
+          <w:szCs w:val="24"/>
+        </w:rPr>
+      </w:pPr>
+      <w:r>
+        <w:rPr>
+          <w:rFonts w:ascii="Arial" w:hAnsi="Arial" w:cs="Arial"/>
+          <w:szCs w:val="24"/>
+        </w:rPr>
+        <w:t xml:space="preserve">Pour jouer en mode Multijoueurs, il faut établir un système reliant les différents joueurs. Le joueur qui créer la partie devient l’hôte de celle-ci et reçoit les adresses IP de tous les autres joueurs de la partie. Les autres joueurs sont donc clients et reçoivent simplement l’adresse IP du joueur hôte.  </w:t>
+      </w:r>
     </w:p>
     <w:p>
       <w:pPr>
@@ -9288,8 +9688,9 @@
           <w:szCs w:val="24"/>
         </w:rPr>
         <w:sectPr>
-          <w:headerReference w:type="first" r:id="rId25"/>
-          <w:footerReference w:type="first" r:id="rId26"/>
+          <w:headerReference w:type="default" r:id="rId27"/>
+          <w:headerReference w:type="first" r:id="rId28"/>
+          <w:footerReference w:type="first" r:id="rId29"/>
           <w:pgSz w:w="11906" w:h="16838"/>
           <w:pgMar w:top="1418" w:right="1418" w:bottom="1418" w:left="1418" w:header="709" w:footer="709" w:gutter="0"/>
           <w:cols w:space="708"/>
@@ -9405,13 +9806,7 @@
         <w:rPr>
           <w:rFonts w:ascii="Arial" w:hAnsi="Arial" w:cs="Arial"/>
         </w:rPr>
-        <w:t xml:space="preserve">est un outil de </w:t>
-      </w:r>
-      <w:r>
-        <w:rPr>
-          <w:rFonts w:ascii="Arial" w:hAnsi="Arial" w:cs="Arial"/>
-        </w:rPr>
-        <w:t>gestion et d'automatisation de production des projets logiciels</w:t>
+        <w:t>est un outil de gestion et d'automatisation de production des projets logiciels</w:t>
       </w:r>
       <w:r>
         <w:rPr>
@@ -9679,7 +10074,15 @@
           <w:color w:val="000000"/>
           <w:lang w:eastAsia="fr-FR"/>
         </w:rPr>
-        <w:t xml:space="preserve">Instabilité du programme </w:t>
+        <w:t>L’i</w:t>
+      </w:r>
+      <w:r>
+        <w:rPr>
+          <w:rFonts w:ascii="Arial" w:eastAsia="Times New Roman" w:hAnsi="Arial" w:cs="Arial"/>
+          <w:color w:val="000000"/>
+          <w:lang w:eastAsia="fr-FR"/>
+        </w:rPr>
+        <w:t xml:space="preserve">nstabilité du programme </w:t>
       </w:r>
       <w:proofErr w:type="gramStart"/>
       <w:r>
@@ -9721,7 +10124,15 @@
           <w:color w:val="000000"/>
           <w:lang w:eastAsia="fr-FR"/>
         </w:rPr>
-        <w:t xml:space="preserve">Instabilité du modèle </w:t>
+        <w:t>L’i</w:t>
+      </w:r>
+      <w:r>
+        <w:rPr>
+          <w:rFonts w:ascii="Arial" w:eastAsia="Times New Roman" w:hAnsi="Arial" w:cs="Arial"/>
+          <w:color w:val="000000"/>
+          <w:lang w:eastAsia="fr-FR"/>
+        </w:rPr>
+        <w:t xml:space="preserve">nstabilité du modèle </w:t>
       </w:r>
       <w:proofErr w:type="gramStart"/>
       <w:r>
@@ -9749,7 +10160,6 @@
         </w:rPr>
         <w:t xml:space="preserve">mode </w:t>
       </w:r>
-      <w:proofErr w:type="spellStart"/>
       <w:r>
         <w:rPr>
           <w:rFonts w:ascii="Arial" w:eastAsia="Times New Roman" w:hAnsi="Arial" w:cs="Arial"/>
@@ -9774,7 +10184,6 @@
         </w:rPr>
         <w:t>s</w:t>
       </w:r>
-      <w:proofErr w:type="spellEnd"/>
     </w:p>
     <w:p>
       <w:pPr>
@@ -9797,7 +10206,47 @@
           <w:color w:val="000000"/>
           <w:lang w:eastAsia="fr-FR"/>
         </w:rPr>
-        <w:t>Compétence manquante au sein du groupe (par exemple sur le graphisme)</w:t>
+        <w:t>Les c</w:t>
+      </w:r>
+      <w:r>
+        <w:rPr>
+          <w:rFonts w:ascii="Arial" w:eastAsia="Times New Roman" w:hAnsi="Arial" w:cs="Arial"/>
+          <w:color w:val="000000"/>
+          <w:lang w:eastAsia="fr-FR"/>
+        </w:rPr>
+        <w:t>ompétence</w:t>
+      </w:r>
+      <w:r>
+        <w:rPr>
+          <w:rFonts w:ascii="Arial" w:eastAsia="Times New Roman" w:hAnsi="Arial" w:cs="Arial"/>
+          <w:color w:val="000000"/>
+          <w:lang w:eastAsia="fr-FR"/>
+        </w:rPr>
+        <w:t>s</w:t>
+      </w:r>
+      <w:r>
+        <w:rPr>
+          <w:rFonts w:ascii="Arial" w:eastAsia="Times New Roman" w:hAnsi="Arial" w:cs="Arial"/>
+          <w:color w:val="000000"/>
+          <w:lang w:eastAsia="fr-FR"/>
+        </w:rPr>
+        <w:t xml:space="preserve"> manquante</w:t>
+      </w:r>
+      <w:r>
+        <w:rPr>
+          <w:rFonts w:ascii="Arial" w:eastAsia="Times New Roman" w:hAnsi="Arial" w:cs="Arial"/>
+          <w:color w:val="000000"/>
+          <w:lang w:eastAsia="fr-FR"/>
+        </w:rPr>
+        <w:t>s</w:t>
+      </w:r>
+      <w:r>
+        <w:rPr>
+          <w:rFonts w:ascii="Arial" w:eastAsia="Times New Roman" w:hAnsi="Arial" w:cs="Arial"/>
+          <w:color w:val="000000"/>
+          <w:lang w:eastAsia="fr-FR"/>
+        </w:rPr>
+        <w:t xml:space="preserve"> au sein du groupe (par exemple sur le graphisme)</w:t>
       </w:r>
     </w:p>
     <w:p>
@@ -9821,7 +10270,15 @@
           <w:color w:val="000000"/>
           <w:lang w:eastAsia="fr-FR"/>
         </w:rPr>
-        <w:t>Mauvaise estimation du temps nécessaire pour une tâche SCRUM</w:t>
+        <w:t>Une m</w:t>
+      </w:r>
+      <w:r>
+        <w:rPr>
+          <w:rFonts w:ascii="Arial" w:eastAsia="Times New Roman" w:hAnsi="Arial" w:cs="Arial"/>
+          <w:color w:val="000000"/>
+          <w:lang w:eastAsia="fr-FR"/>
+        </w:rPr>
+        <w:t>auvaise estimation du temps nécessaire pour une tâche SCRUM</w:t>
       </w:r>
     </w:p>
     <w:p>
@@ -9845,7 +10302,31 @@
           <w:color w:val="000000"/>
           <w:lang w:eastAsia="fr-FR"/>
         </w:rPr>
-        <w:t>Problème de compatibilité entre plateformes</w:t>
+        <w:t>Des p</w:t>
+      </w:r>
+      <w:r>
+        <w:rPr>
+          <w:rFonts w:ascii="Arial" w:eastAsia="Times New Roman" w:hAnsi="Arial" w:cs="Arial"/>
+          <w:color w:val="000000"/>
+          <w:lang w:eastAsia="fr-FR"/>
+        </w:rPr>
+        <w:t>roblème</w:t>
+      </w:r>
+      <w:r>
+        <w:rPr>
+          <w:rFonts w:ascii="Arial" w:eastAsia="Times New Roman" w:hAnsi="Arial" w:cs="Arial"/>
+          <w:color w:val="000000"/>
+          <w:lang w:eastAsia="fr-FR"/>
+        </w:rPr>
+        <w:t>s</w:t>
+      </w:r>
+      <w:r>
+        <w:rPr>
+          <w:rFonts w:ascii="Arial" w:eastAsia="Times New Roman" w:hAnsi="Arial" w:cs="Arial"/>
+          <w:color w:val="000000"/>
+          <w:lang w:eastAsia="fr-FR"/>
+        </w:rPr>
+        <w:t xml:space="preserve"> de compatibilité entre plateformes</w:t>
       </w:r>
     </w:p>
     <w:p>
@@ -9861,8 +10342,8 @@
       </w:pPr>
     </w:p>
     <w:sectPr>
-      <w:headerReference w:type="first" r:id="rId27"/>
-      <w:footerReference w:type="first" r:id="rId28"/>
+      <w:headerReference w:type="first" r:id="rId30"/>
+      <w:footerReference w:type="first" r:id="rId31"/>
       <w:pgSz w:w="11906" w:h="16838"/>
       <w:pgMar w:top="1418" w:right="1418" w:bottom="1418" w:left="1418" w:header="709" w:footer="709" w:gutter="0"/>
       <w:cols w:space="708"/>
@@ -10057,7 +10538,10 @@
       <w:jc w:val="right"/>
     </w:pPr>
     <w:r>
-      <w:t>17</w:t>
+      <w:t>1</w:t>
+    </w:r>
+    <w:r>
+      <w:t>8</w:t>
     </w:r>
   </w:p>
 </w:ftr>
@@ -10269,10 +10753,29 @@
       <w:t>Pistes d’architecture</w:t>
     </w:r>
   </w:p>
+  <w:p>
+    <w:pPr>
+      <w:pStyle w:val="En-tte"/>
+    </w:pPr>
+  </w:p>
 </w:hdr>
 </file>
 
 <file path=word/header7.xml><?xml version="1.0" encoding="utf-8"?>
+<w:hdr xmlns:wpc="http://schemas.microsoft.com/office/word/2010/wordprocessingCanvas" xmlns:cx="http://schemas.microsoft.com/office/drawing/2014/chartex" xmlns:cx1="http://schemas.microsoft.com/office/drawing/2015/9/8/chartex" xmlns:cx2="http://schemas.microsoft.com/office/drawing/2015/10/21/chartex" xmlns:cx3="http://schemas.microsoft.com/office/drawing/2016/5/9/chartex" xmlns:cx4="http://schemas.microsoft.com/office/drawing/2016/5/10/chartex" xmlns:cx5="http://schemas.microsoft.com/office/drawing/2016/5/11/chartex" xmlns:cx6="http://schemas.microsoft.com/office/drawing/2016/5/12/chartex" xmlns:cx7="http://schemas.microsoft.com/office/drawing/2016/5/13/chartex" xmlns:cx8="http://schemas.microsoft.com/office/drawing/2016/5/14/chartex" xmlns:mc="http://schemas.openxmlformats.org/markup-compatibility/2006" xmlns:aink="http://schemas.microsoft.com/office/drawing/2016/ink" xmlns:am3d="http://schemas.microsoft.com/office/drawing/2017/model3d" xmlns:o="urn:schemas-microsoft-com:office:office" xmlns:r="http://schemas.openxmlformats.org/officeDocument/2006/relationships" xmlns:m="http://schemas.openxmlformats.org/officeDocument/2006/math" xmlns:v="urn:schemas-microsoft-com:vml" xmlns:wp14="http://schemas.microsoft.com/office/word/2010/wordprocessingDrawing" xmlns:wp="http://schemas.openxmlformats.org/drawingml/2006/wordprocessingDrawing" xmlns:w10="urn:schemas-microsoft-com:office:word" xmlns:w="http://schemas.openxmlformats.org/wordprocessingml/2006/main" xmlns:w14="http://schemas.microsoft.com/office/word/2010/wordml" xmlns:w15="http://schemas.microsoft.com/office/word/2012/wordml" xmlns:w16cid="http://schemas.microsoft.com/office/word/2016/wordml/cid" xmlns:w16se="http://schemas.microsoft.com/office/word/2015/wordml/symex" xmlns:wpg="http://schemas.microsoft.com/office/word/2010/wordprocessingGroup" xmlns:wpi="http://schemas.microsoft.com/office/word/2010/wordprocessingInk" xmlns:wne="http://schemas.microsoft.com/office/word/2006/wordml" xmlns:wps="http://schemas.microsoft.com/office/word/2010/wordprocessingShape" mc:Ignorable="w14 w15 w16se w16cid wp14">
+  <w:p>
+    <w:pPr>
+      <w:pStyle w:val="En-tte"/>
+      <w:jc w:val="center"/>
+    </w:pPr>
+    <w:r>
+      <w:t>Pistes d’architecture</w:t>
+    </w:r>
+  </w:p>
+</w:hdr>
+</file>
+
+<file path=word/header8.xml><?xml version="1.0" encoding="utf-8"?>
 <w:hdr xmlns:wpc="http://schemas.microsoft.com/office/word/2010/wordprocessingCanvas" xmlns:cx="http://schemas.microsoft.com/office/drawing/2014/chartex" xmlns:cx1="http://schemas.microsoft.com/office/drawing/2015/9/8/chartex" xmlns:cx2="http://schemas.microsoft.com/office/drawing/2015/10/21/chartex" xmlns:cx3="http://schemas.microsoft.com/office/drawing/2016/5/9/chartex" xmlns:cx4="http://schemas.microsoft.com/office/drawing/2016/5/10/chartex" xmlns:cx5="http://schemas.microsoft.com/office/drawing/2016/5/11/chartex" xmlns:cx6="http://schemas.microsoft.com/office/drawing/2016/5/12/chartex" xmlns:cx7="http://schemas.microsoft.com/office/drawing/2016/5/13/chartex" xmlns:cx8="http://schemas.microsoft.com/office/drawing/2016/5/14/chartex" xmlns:mc="http://schemas.openxmlformats.org/markup-compatibility/2006" xmlns:aink="http://schemas.microsoft.com/office/drawing/2016/ink" xmlns:am3d="http://schemas.microsoft.com/office/drawing/2017/model3d" xmlns:o="urn:schemas-microsoft-com:office:office" xmlns:r="http://schemas.openxmlformats.org/officeDocument/2006/relationships" xmlns:m="http://schemas.openxmlformats.org/officeDocument/2006/math" xmlns:v="urn:schemas-microsoft-com:vml" xmlns:wp14="http://schemas.microsoft.com/office/word/2010/wordprocessingDrawing" xmlns:wp="http://schemas.openxmlformats.org/drawingml/2006/wordprocessingDrawing" xmlns:w10="urn:schemas-microsoft-com:office:word" xmlns:w="http://schemas.openxmlformats.org/wordprocessingml/2006/main" xmlns:w14="http://schemas.microsoft.com/office/word/2010/wordml" xmlns:w15="http://schemas.microsoft.com/office/word/2012/wordml" xmlns:w16cid="http://schemas.microsoft.com/office/word/2016/wordml/cid" xmlns:w16se="http://schemas.microsoft.com/office/word/2015/wordml/symex" xmlns:wpg="http://schemas.microsoft.com/office/word/2010/wordprocessingGroup" xmlns:wpi="http://schemas.microsoft.com/office/word/2010/wordprocessingInk" xmlns:wne="http://schemas.microsoft.com/office/word/2006/wordml" xmlns:wps="http://schemas.microsoft.com/office/word/2010/wordprocessingShape" mc:Ignorable="w14 w15 w16se w16cid wp14">
   <w:p>
     <w:pPr>
@@ -15232,7 +15735,7 @@
     <w:charset w:val="00"/>
     <w:family w:val="roman"/>
     <w:pitch w:val="variable"/>
-    <w:sig w:usb0="E0002AFF" w:usb1="C0007843" w:usb2="00000009" w:usb3="00000000" w:csb0="000001FF" w:csb1="00000000"/>
+    <w:sig w:usb0="E0002EFF" w:usb1="C000785B" w:usb2="00000009" w:usb3="00000000" w:csb0="000001FF" w:csb1="00000000"/>
   </w:font>
   <w:font w:name="Courier New">
     <w:panose1 w:val="02070309020205020404"/>
@@ -15253,21 +15756,21 @@
     <w:charset w:val="00"/>
     <w:family w:val="swiss"/>
     <w:pitch w:val="variable"/>
-    <w:sig w:usb0="E0002AFF" w:usb1="4000ACFF" w:usb2="00000001" w:usb3="00000000" w:csb0="000001FF" w:csb1="00000000"/>
+    <w:sig w:usb0="E0002AFF" w:usb1="C000247B" w:usb2="00000009" w:usb3="00000000" w:csb0="000001FF" w:csb1="00000000"/>
   </w:font>
   <w:font w:name="Calibri Light">
     <w:panose1 w:val="020F0302020204030204"/>
     <w:charset w:val="00"/>
     <w:family w:val="swiss"/>
     <w:pitch w:val="variable"/>
-    <w:sig w:usb0="A00002EF" w:usb1="4000207B" w:usb2="00000000" w:usb3="00000000" w:csb0="0000009F" w:csb1="00000000"/>
+    <w:sig w:usb0="E0002AFF" w:usb1="C000247B" w:usb2="00000009" w:usb3="00000000" w:csb0="000001FF" w:csb1="00000000"/>
   </w:font>
   <w:font w:name="Arial">
     <w:panose1 w:val="020B0604020202020204"/>
     <w:charset w:val="00"/>
     <w:family w:val="swiss"/>
     <w:pitch w:val="variable"/>
-    <w:sig w:usb0="E0002AFF" w:usb1="C0007843" w:usb2="00000009" w:usb3="00000000" w:csb0="000001FF" w:csb1="00000000"/>
+    <w:sig w:usb0="E0002EFF" w:usb1="C0007843" w:usb2="00000009" w:usb3="00000000" w:csb0="000001FF" w:csb1="00000000"/>
   </w:font>
 </w:fonts>
 </file>
@@ -15294,6 +15797,7 @@
     <w:rsid w:val="006946AD"/>
     <w:rsid w:val="00833EB4"/>
     <w:rsid w:val="0086688C"/>
+    <w:rsid w:val="00A115D8"/>
     <w:rsid w:val="00B223FA"/>
     <w:rsid w:val="00C31976"/>
     <w:rsid w:val="00D67C7F"/>
@@ -16104,7 +16608,7 @@
 </file>
 
 <file path=customXml/itemProps2.xml><?xml version="1.0" encoding="utf-8"?>
-<ds:datastoreItem xmlns:ds="http://schemas.openxmlformats.org/officeDocument/2006/customXml" ds:itemID="{C278E5B0-F63F-4AC0-AB3C-6A2B7D12276C}">
+<ds:datastoreItem xmlns:ds="http://schemas.openxmlformats.org/officeDocument/2006/customXml" ds:itemID="{D360A761-A4C0-450B-BD06-6BA14C6ED6C9}">
   <ds:schemaRefs>
     <ds:schemaRef ds:uri="http://schemas.openxmlformats.org/officeDocument/2006/bibliography"/>
   </ds:schemaRefs>

</xml_diff>

<commit_message>
Modif doc études préliminaires
</commit_message>
<xml_diff>
--- a/Etude/Document_de_fin_d_études_préliminaires.docx
+++ b/Etude/Document_de_fin_d_études_préliminaires.docx
@@ -1204,8 +1204,6 @@
                 </w:rPr>
                 <w:t>8</w:t>
               </w:r>
-              <w:bookmarkStart w:id="0" w:name="_GoBack"/>
-              <w:bookmarkEnd w:id="0"/>
             </w:p>
             <w:p>
               <w:pPr>
@@ -2561,17 +2559,6 @@
     <w:p>
       <w:pPr>
         <w:pStyle w:val="Paragraphedeliste"/>
-        <w:jc w:val="both"/>
-        <w:rPr>
-          <w:rFonts w:ascii="Arial" w:hAnsi="Arial" w:cs="Arial"/>
-          <w:b/>
-          <w:lang w:eastAsia="fr-FR"/>
-        </w:rPr>
-      </w:pPr>
-    </w:p>
-    <w:p>
-      <w:pPr>
-        <w:pStyle w:val="Paragraphedeliste"/>
         <w:numPr>
           <w:ilvl w:val="0"/>
           <w:numId w:val="1"/>
@@ -2922,7 +2909,7 @@
           <w:rFonts w:ascii="Arial" w:hAnsi="Arial" w:cs="Arial"/>
           <w:lang w:eastAsia="fr-FR"/>
         </w:rPr>
-        <w:t>Lorsque l’utilisateur a choisi le mode de jeu auquel il souhaite jouer, il a alors la possibilité de configurer sa partie et de choisir son poney. Ensuite, la course commence. Le joueur voit la course en « vue de dessus ». Il a la possibilité de déplacer son poney d’une voie à l’autre afin d’éviter des obstacles, de récupérer des objets ou encore dans le but de gêner ses adversaires. Il n’est pas possible de changer de voie si cela engendrerait une collision.</w:t>
+        <w:t>Lorsque l’utilisateur a choisi le mode de jeu auquel il souhaite jouer, il a alors la possibilité de configurer sa partie et de choisir son poney. Ensuite, la course commence. Le joueur voit la course en « vue de dessus ». Il a la possibilité de déplacer son poney d’une voie à l’autre afin d’éviter des obstacles, de récupérer des objets ou encore dans le but de gêner ses adversaires. Il n’est pas possible de changer de voie si cela engendre une collision.</w:t>
       </w:r>
     </w:p>
     <w:p>
@@ -2940,7 +2927,56 @@
           <w:rFonts w:ascii="Arial" w:hAnsi="Arial" w:cs="Arial"/>
           <w:lang w:eastAsia="fr-FR"/>
         </w:rPr>
-        <w:t>Le joueur n’a pas besoin de faire accélérer son poney, celui-ci accélère tout seul. Quand le joueur rentre en collision avec un poney devant lui, il lui transmet de sa vitesse et s’en trouve ralenti. Il n’est pas possible de ralentir, plus on va vite, plus il est compliqué d’éviter les obstacles.</w:t>
+        <w:t>Le joueur n’a pas besoin de faire accélérer son poney, celui-ci accélère tout seul</w:t>
+      </w:r>
+      <w:r>
+        <w:rPr>
+          <w:rFonts w:ascii="Arial" w:hAnsi="Arial" w:cs="Arial"/>
+          <w:lang w:eastAsia="fr-FR"/>
+        </w:rPr>
+        <w:t xml:space="preserve"> au fur et à mesure de la course</w:t>
+      </w:r>
+      <w:r>
+        <w:rPr>
+          <w:rFonts w:ascii="Arial" w:hAnsi="Arial" w:cs="Arial"/>
+          <w:lang w:eastAsia="fr-FR"/>
+        </w:rPr>
+        <w:t>. Quand le joueur rentre en collision avec un poney devant lui, il lui transmet de sa vitesse et s’en trouve ralenti. Il n’est pas possible de ralentir</w:t>
+      </w:r>
+      <w:r>
+        <w:rPr>
+          <w:rFonts w:ascii="Arial" w:hAnsi="Arial" w:cs="Arial"/>
+          <w:lang w:eastAsia="fr-FR"/>
+        </w:rPr>
+        <w:t xml:space="preserve"> via les commandes du jeu</w:t>
+      </w:r>
+      <w:r>
+        <w:rPr>
+          <w:rFonts w:ascii="Arial" w:hAnsi="Arial" w:cs="Arial"/>
+          <w:lang w:eastAsia="fr-FR"/>
+        </w:rPr>
+        <w:t>.</w:t>
+      </w:r>
+      <w:r>
+        <w:rPr>
+          <w:rFonts w:ascii="Arial" w:hAnsi="Arial" w:cs="Arial"/>
+          <w:lang w:eastAsia="fr-FR"/>
+        </w:rPr>
+        <w:t xml:space="preserve"> </w:t>
+      </w:r>
+      <w:r>
+        <w:rPr>
+          <w:rFonts w:ascii="Arial" w:hAnsi="Arial" w:cs="Arial"/>
+          <w:lang w:eastAsia="fr-FR"/>
+        </w:rPr>
+        <w:t>P</w:t>
+      </w:r>
+      <w:r>
+        <w:rPr>
+          <w:rFonts w:ascii="Arial" w:hAnsi="Arial" w:cs="Arial"/>
+          <w:lang w:eastAsia="fr-FR"/>
+        </w:rPr>
+        <w:t>lus on va vite, plus il est compliqué d’éviter les obstacles.</w:t>
       </w:r>
     </w:p>
     <w:p>
@@ -2950,100 +2986,17 @@
         <w:jc w:val="both"/>
         <w:rPr>
           <w:rFonts w:ascii="Arial" w:hAnsi="Arial" w:cs="Arial"/>
-          <w:lang w:eastAsia="fr-FR"/>
-        </w:rPr>
-      </w:pPr>
-    </w:p>
-    <w:p>
-      <w:pPr>
-        <w:spacing w:line="360" w:lineRule="auto"/>
-        <w:ind w:left="708"/>
-        <w:jc w:val="both"/>
-        <w:rPr>
-          <w:rFonts w:ascii="Arial" w:hAnsi="Arial" w:cs="Arial"/>
-          <w:lang w:eastAsia="fr-FR"/>
-        </w:rPr>
-      </w:pPr>
+          <w:b/>
+          <w:lang w:eastAsia="fr-FR"/>
+        </w:rPr>
+      </w:pPr>
+      <w:bookmarkStart w:id="0" w:name="_GoBack"/>
+      <w:bookmarkEnd w:id="0"/>
       <w:r>
         <w:rPr>
           <w:noProof/>
         </w:rPr>
         <w:lastRenderedPageBreak/>
-        <w:drawing>
-          <wp:anchor distT="0" distB="0" distL="114300" distR="114300" simplePos="0" relativeHeight="251659264" behindDoc="1" locked="0" layoutInCell="1" allowOverlap="1">
-            <wp:simplePos x="0" y="0"/>
-            <wp:positionH relativeFrom="column">
-              <wp:posOffset>49530</wp:posOffset>
-            </wp:positionH>
-            <wp:positionV relativeFrom="paragraph">
-              <wp:posOffset>190</wp:posOffset>
-            </wp:positionV>
-            <wp:extent cx="5901690" cy="5273040"/>
-            <wp:effectExtent l="0" t="0" r="3810" b="3810"/>
-            <wp:wrapTight wrapText="bothSides">
-              <wp:wrapPolygon edited="0">
-                <wp:start x="0" y="0"/>
-                <wp:lineTo x="0" y="21538"/>
-                <wp:lineTo x="21544" y="21538"/>
-                <wp:lineTo x="21544" y="0"/>
-                <wp:lineTo x="0" y="0"/>
-              </wp:wrapPolygon>
-            </wp:wrapTight>
-            <wp:docPr id="6" name="Image 6"/>
-            <wp:cNvGraphicFramePr>
-              <a:graphicFrameLocks xmlns:a="http://schemas.openxmlformats.org/drawingml/2006/main" noChangeAspect="1"/>
-            </wp:cNvGraphicFramePr>
-            <a:graphic xmlns:a="http://schemas.openxmlformats.org/drawingml/2006/main">
-              <a:graphicData uri="http://schemas.openxmlformats.org/drawingml/2006/picture">
-                <pic:pic xmlns:pic="http://schemas.openxmlformats.org/drawingml/2006/picture">
-                  <pic:nvPicPr>
-                    <pic:cNvPr id="0" name="Picture 3"/>
-                    <pic:cNvPicPr>
-                      <a:picLocks noChangeAspect="1" noChangeArrowheads="1"/>
-                    </pic:cNvPicPr>
-                  </pic:nvPicPr>
-                  <pic:blipFill>
-                    <a:blip r:embed="rId17">
-                      <a:extLst>
-                        <a:ext uri="{28A0092B-C50C-407E-A947-70E740481C1C}">
-                          <a14:useLocalDpi xmlns:a14="http://schemas.microsoft.com/office/drawing/2010/main" val="0"/>
-                        </a:ext>
-                      </a:extLst>
-                    </a:blip>
-                    <a:srcRect/>
-                    <a:stretch>
-                      <a:fillRect/>
-                    </a:stretch>
-                  </pic:blipFill>
-                  <pic:spPr bwMode="auto">
-                    <a:xfrm>
-                      <a:off x="0" y="0"/>
-                      <a:ext cx="5901690" cy="5273040"/>
-                    </a:xfrm>
-                    <a:prstGeom prst="rect">
-                      <a:avLst/>
-                    </a:prstGeom>
-                    <a:noFill/>
-                    <a:ln>
-                      <a:noFill/>
-                    </a:ln>
-                  </pic:spPr>
-                </pic:pic>
-              </a:graphicData>
-            </a:graphic>
-            <wp14:sizeRelH relativeFrom="page">
-              <wp14:pctWidth>0</wp14:pctWidth>
-            </wp14:sizeRelH>
-            <wp14:sizeRelV relativeFrom="page">
-              <wp14:pctHeight>0</wp14:pctHeight>
-            </wp14:sizeRelV>
-          </wp:anchor>
-        </w:drawing>
-      </w:r>
-      <w:r>
-        <w:rPr>
-          <w:noProof/>
-        </w:rPr>
         <mc:AlternateContent>
           <mc:Choice Requires="wps">
             <w:drawing>
@@ -3053,7 +3006,7 @@
                   <wp:posOffset>55245</wp:posOffset>
                 </wp:positionH>
                 <wp:positionV relativeFrom="paragraph">
-                  <wp:posOffset>5463985</wp:posOffset>
+                  <wp:posOffset>5369398</wp:posOffset>
                 </wp:positionV>
                 <wp:extent cx="5759450" cy="635"/>
                 <wp:effectExtent l="0" t="0" r="0" b="0"/>
@@ -3123,7 +3076,7 @@
           </mc:Choice>
           <mc:Fallback>
             <w:pict>
-              <v:shape w14:anchorId="449ACA53" id="Zone de texte 7" o:spid="_x0000_s1027" type="#_x0000_t202" style="position:absolute;left:0;text-align:left;margin-left:4.35pt;margin-top:430.25pt;width:453.5pt;height:.05pt;z-index:-251655168;visibility:visible;mso-wrap-style:square;mso-wrap-distance-left:9pt;mso-wrap-distance-top:0;mso-wrap-distance-right:9pt;mso-wrap-distance-bottom:0;mso-position-horizontal:absolute;mso-position-horizontal-relative:text;mso-position-vertical:absolute;mso-position-vertical-relative:text;v-text-anchor:top" o:gfxdata="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" stroked="f">
+              <v:shape w14:anchorId="449ACA53" id="Zone de texte 7" o:spid="_x0000_s1027" type="#_x0000_t202" style="position:absolute;left:0;text-align:left;margin-left:4.35pt;margin-top:422.8pt;width:453.5pt;height:.05pt;z-index:-251655168;visibility:visible;mso-wrap-style:square;mso-wrap-distance-left:9pt;mso-wrap-distance-top:0;mso-wrap-distance-right:9pt;mso-wrap-distance-bottom:0;mso-position-horizontal:absolute;mso-position-horizontal-relative:text;mso-position-vertical:absolute;mso-position-vertical-relative:text;v-text-anchor:top" o:gfxdata="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" stroked="f">
                 <v:textbox style="mso-fit-shape-to-text:t" inset="0,0,0,0">
                   <w:txbxContent>
                     <w:p>
@@ -3152,16 +3105,81 @@
           </mc:Fallback>
         </mc:AlternateContent>
       </w:r>
-    </w:p>
-    <w:p>
-      <w:pPr>
-        <w:pStyle w:val="Paragraphedeliste"/>
-        <w:rPr>
-          <w:rFonts w:ascii="Arial" w:hAnsi="Arial" w:cs="Arial"/>
-          <w:b/>
-          <w:lang w:eastAsia="fr-FR"/>
-        </w:rPr>
-      </w:pPr>
+      <w:r>
+        <w:rPr>
+          <w:noProof/>
+        </w:rPr>
+        <w:drawing>
+          <wp:anchor distT="0" distB="0" distL="114300" distR="114300" simplePos="0" relativeHeight="251659264" behindDoc="1" locked="0" layoutInCell="1" allowOverlap="1">
+            <wp:simplePos x="0" y="0"/>
+            <wp:positionH relativeFrom="column">
+              <wp:posOffset>49530</wp:posOffset>
+            </wp:positionH>
+            <wp:positionV relativeFrom="paragraph">
+              <wp:posOffset>162</wp:posOffset>
+            </wp:positionV>
+            <wp:extent cx="5901690" cy="5273040"/>
+            <wp:effectExtent l="0" t="0" r="3810" b="3810"/>
+            <wp:wrapTight wrapText="bothSides">
+              <wp:wrapPolygon edited="0">
+                <wp:start x="0" y="0"/>
+                <wp:lineTo x="0" y="21538"/>
+                <wp:lineTo x="21544" y="21538"/>
+                <wp:lineTo x="21544" y="0"/>
+                <wp:lineTo x="0" y="0"/>
+              </wp:wrapPolygon>
+            </wp:wrapTight>
+            <wp:docPr id="6" name="Image 6"/>
+            <wp:cNvGraphicFramePr>
+              <a:graphicFrameLocks xmlns:a="http://schemas.openxmlformats.org/drawingml/2006/main" noChangeAspect="1"/>
+            </wp:cNvGraphicFramePr>
+            <a:graphic xmlns:a="http://schemas.openxmlformats.org/drawingml/2006/main">
+              <a:graphicData uri="http://schemas.openxmlformats.org/drawingml/2006/picture">
+                <pic:pic xmlns:pic="http://schemas.openxmlformats.org/drawingml/2006/picture">
+                  <pic:nvPicPr>
+                    <pic:cNvPr id="0" name="Picture 3"/>
+                    <pic:cNvPicPr>
+                      <a:picLocks noChangeAspect="1" noChangeArrowheads="1"/>
+                    </pic:cNvPicPr>
+                  </pic:nvPicPr>
+                  <pic:blipFill>
+                    <a:blip r:embed="rId17">
+                      <a:extLst>
+                        <a:ext uri="{28A0092B-C50C-407E-A947-70E740481C1C}">
+                          <a14:useLocalDpi xmlns:a14="http://schemas.microsoft.com/office/drawing/2010/main" val="0"/>
+                        </a:ext>
+                      </a:extLst>
+                    </a:blip>
+                    <a:srcRect/>
+                    <a:stretch>
+                      <a:fillRect/>
+                    </a:stretch>
+                  </pic:blipFill>
+                  <pic:spPr bwMode="auto">
+                    <a:xfrm>
+                      <a:off x="0" y="0"/>
+                      <a:ext cx="5901690" cy="5273040"/>
+                    </a:xfrm>
+                    <a:prstGeom prst="rect">
+                      <a:avLst/>
+                    </a:prstGeom>
+                    <a:noFill/>
+                    <a:ln>
+                      <a:noFill/>
+                    </a:ln>
+                  </pic:spPr>
+                </pic:pic>
+              </a:graphicData>
+            </a:graphic>
+            <wp14:sizeRelH relativeFrom="page">
+              <wp14:pctWidth>0</wp14:pctWidth>
+            </wp14:sizeRelH>
+            <wp14:sizeRelV relativeFrom="page">
+              <wp14:pctHeight>0</wp14:pctHeight>
+            </wp14:sizeRelV>
+          </wp:anchor>
+        </w:drawing>
+      </w:r>
     </w:p>
     <w:p>
       <w:pPr>
@@ -3326,9 +3344,10 @@
           <w:numId w:val="1"/>
         </w:numPr>
         <w:spacing w:line="360" w:lineRule="auto"/>
-        <w:rPr>
-          <w:rFonts w:ascii="Arial" w:hAnsi="Arial" w:cs="Arial"/>
-          <w:lang w:eastAsia="fr-FR"/>
+        <w:ind w:left="360"/>
+        <w:jc w:val="both"/>
+        <w:rPr>
+          <w:rFonts w:ascii="Arial" w:hAnsi="Arial" w:cs="Arial"/>
         </w:rPr>
       </w:pPr>
       <w:r>
@@ -3338,19 +3357,25 @@
           <w:lang w:eastAsia="fr-FR"/>
         </w:rPr>
         <w:t>Affichage du classement</w:t>
-      </w:r>
-      <w:r>
-        <w:rPr>
-          <w:rFonts w:ascii="Arial" w:hAnsi="Arial" w:cs="Arial"/>
-          <w:lang w:eastAsia="fr-FR"/>
-        </w:rPr>
-        <w:br/>
       </w:r>
     </w:p>
     <w:p>
       <w:pPr>
         <w:pStyle w:val="Paragraphedeliste"/>
         <w:spacing w:line="360" w:lineRule="auto"/>
+        <w:ind w:left="360"/>
+        <w:jc w:val="both"/>
+        <w:rPr>
+          <w:rFonts w:ascii="Arial" w:hAnsi="Arial" w:cs="Arial"/>
+          <w:lang w:eastAsia="fr-FR"/>
+        </w:rPr>
+      </w:pPr>
+    </w:p>
+    <w:p>
+      <w:pPr>
+        <w:pStyle w:val="Paragraphedeliste"/>
+        <w:spacing w:line="360" w:lineRule="auto"/>
+        <w:ind w:left="360"/>
         <w:jc w:val="both"/>
         <w:rPr>
           <w:rFonts w:ascii="Arial" w:hAnsi="Arial" w:cs="Arial"/>
@@ -15795,6 +15820,7 @@
     <w:rsid w:val="000E54D8"/>
     <w:rsid w:val="00535E76"/>
     <w:rsid w:val="006946AD"/>
+    <w:rsid w:val="007F67FE"/>
     <w:rsid w:val="00833EB4"/>
     <w:rsid w:val="0086688C"/>
     <w:rsid w:val="00A115D8"/>
@@ -16608,7 +16634,7 @@
 </file>
 
 <file path=customXml/itemProps2.xml><?xml version="1.0" encoding="utf-8"?>
-<ds:datastoreItem xmlns:ds="http://schemas.openxmlformats.org/officeDocument/2006/customXml" ds:itemID="{D360A761-A4C0-450B-BD06-6BA14C6ED6C9}">
+<ds:datastoreItem xmlns:ds="http://schemas.openxmlformats.org/officeDocument/2006/customXml" ds:itemID="{AF195CF2-14D0-4768-86EA-E43B1EA24E65}">
   <ds:schemaRefs>
     <ds:schemaRef ds:uri="http://schemas.openxmlformats.org/officeDocument/2006/bibliography"/>
   </ds:schemaRefs>

</xml_diff>